<commit_message>
feat: implement two-column date layout for CVs
- Update Timeline Entry style with tab stops (0", 1.75") and hanging indent
- Update Body Text style with 1.75" left indent to match right column
- Update Section Header spacing (24pt before, 6pt after)
- Update bullet styles with 2.0" left indent and -0.25" hanging
- Dates now appear in left column, content flows in right column
- Maintains clean vertical alignment of dates

Creates professional two-column CV layout matching traditional format.
Content wraps properly at 1.75" indent.

Refs: career-applications/2025-10-22-associate-dean-cao-ucla/CV Draft/HANDOFF-2025-11-11-CV-Formatting-Fixes.md
</commit_message>
<xml_diff>
--- a/cv_formatting/templates/career-documents-template.docx
+++ b/cv_formatting/templates/career-documents-template.docx
@@ -805,7 +805,8 @@
     <w:unhideWhenUsed/>
     <w:rsid w:val="00AA1D8D"/>
     <w:pPr>
-      <w:spacing w:after="120"/>
+      <w:spacing w:after="120" w:before="0" w:lineRule="auto" w:line="276"/>
+      <w:ind w:left="2520" w:firstLine="0"/>
     </w:pPr>
     <w:rPr>
       <w:rFonts w:ascii="Helvetica" w:hAnsi="Helvetica"/>
@@ -12072,6 +12073,9 @@
   </w:style>
   <w:style w:type="paragraph" w:customStyle="1" w:styleId="SectionHeader">
     <w:name w:val="Section Header"/>
+    <w:pPr>
+      <w:spacing w:before="480" w:after="120"/>
+    </w:pPr>
     <w:rPr>
       <w:rFonts w:ascii="Helvetica" w:hAnsi="Helvetica"/>
       <w:b/>
@@ -12082,7 +12086,12 @@
   <w:style w:type="paragraph" w:customStyle="1" w:styleId="TimelineEntry">
     <w:name w:val="Timeline Entry"/>
     <w:pPr>
-      <w:ind w:left="1440" w:hanging="1440"/>
+      <w:tabs>
+        <w:tab w:pos="0" w:val="left"/>
+        <w:tab w:pos="2520" w:val="left"/>
+      </w:tabs>
+      <w:spacing w:before="240" w:after="0" w:lineRule="auto" w:line="276"/>
+      <w:ind w:left="2520" w:hanging="2520"/>
     </w:pPr>
     <w:rPr>
       <w:rFonts w:ascii="Helvetica" w:hAnsi="Helvetica"/>
@@ -12092,7 +12101,8 @@
   <w:style w:type="paragraph" w:customStyle="1" w:styleId="BulletStandard">
     <w:name w:val="Bullet Standard"/>
     <w:pPr>
-      <w:ind w:left="1440"/>
+      <w:spacing w:before="0" w:after="60" w:lineRule="auto" w:line="276"/>
+      <w:ind w:left="2880" w:hanging="360"/>
     </w:pPr>
     <w:rPr>
       <w:rFonts w:ascii="Helvetica" w:hAnsi="Helvetica"/>
@@ -12102,7 +12112,8 @@
   <w:style w:type="paragraph" w:customStyle="1" w:styleId="BulletGray">
     <w:name w:val="Bullet Gray"/>
     <w:pPr>
-      <w:ind w:left="1440"/>
+      <w:spacing w:before="0" w:after="60" w:lineRule="auto" w:line="276"/>
+      <w:ind w:left="2880" w:hanging="360"/>
     </w:pPr>
     <w:rPr>
       <w:rFonts w:ascii="Helvetica" w:hAnsi="Helvetica"/>
@@ -12113,7 +12124,8 @@
   <w:style w:type="paragraph" w:customStyle="1" w:styleId="BulletEmphasis">
     <w:name w:val="Bullet Emphasis"/>
     <w:pPr>
-      <w:ind w:left="1440"/>
+      <w:spacing w:before="0" w:after="60" w:lineRule="auto" w:line="276"/>
+      <w:ind w:left="2880" w:hanging="360"/>
     </w:pPr>
     <w:rPr>
       <w:rFonts w:ascii="Helvetica" w:hAnsi="Helvetica"/>
@@ -12179,7 +12191,8 @@
   <w:style w:type="paragraph" w:customStyle="1" w:styleId="ContactInfo">
     <w:name w:val="Contact Info"/>
     <w:pPr>
-      <w:spacing w:after="0"/>
+      <w:spacing w:after="0" w:before="0"/>
+      <w:ind w:left="0" w:firstLine="0"/>
     </w:pPr>
     <w:rPr>
       <w:rFonts w:ascii="Helvetica" w:hAnsi="Helvetica"/>

</xml_diff>

<commit_message>
feat: add CV formatting tools and fix template margins
Added comprehensive CV formatting workflow:
- update_template_margins.py: Script to fix template to match reference CV
- edit_cv_content.py: Helper for editing JSON content without breaking styles
- regenerate_cv.py: Quick regeneration from edited JSON

Fixed career-documents-template.docx:
- Document margins: 1.25" → 0.5" L/R, 1.0" → 0.75" T/B
- Timeline Entry: 1.75" → 1.0" left indent, tab at 1.0"
- Body Text: 1.75" → 1.0" left indent
- Bullet Standard: 2.0" → 1.0" left indent (aligns with position titles)

All measurements now match reference CV (AJB CV 2024.docx).
Achievement lines properly align with position titles at 1.5" from page edge.

Template backup created as career-documents-template-BACKUP-2025-11-11.docx

Also cleaned up format examples folder (removed old PDFs).

🤖 Generated with [Claude Code](https://claude.com/claude-code)

Co-Authored-By: Claude <noreply@anthropic.com>
</commit_message>
<xml_diff>
--- a/cv_formatting/templates/career-documents-template.docx
+++ b/cv_formatting/templates/career-documents-template.docx
@@ -4,7 +4,7 @@
   <w:body>
     <w:sectPr>
       <w:pgSz w:w="12240" w:h="15840"/>
-      <w:pgMar w:top="1440" w:right="1800" w:bottom="1440" w:left="1800" w:header="720" w:footer="720" w:gutter="0"/>
+      <w:pgMar w:top="1080" w:right="720" w:bottom="1080" w:left="720" w:header="720" w:footer="720" w:gutter="0"/>
       <w:cols w:space="720"/>
       <w:docGrid w:linePitch="360"/>
     </w:sectPr>
@@ -806,7 +806,7 @@
     <w:rsid w:val="00AA1D8D"/>
     <w:pPr>
       <w:spacing w:after="120" w:before="0" w:lineRule="auto" w:line="276"/>
-      <w:ind w:left="2520" w:firstLine="0"/>
+      <w:ind w:left="1440" w:firstLine="0"/>
     </w:pPr>
     <w:rPr>
       <w:rFonts w:ascii="Helvetica" w:hAnsi="Helvetica"/>
@@ -12087,11 +12087,10 @@
     <w:name w:val="Timeline Entry"/>
     <w:pPr>
       <w:tabs>
-        <w:tab w:pos="0" w:val="left"/>
-        <w:tab w:pos="2520" w:val="left"/>
+        <w:tab w:pos="1440" w:val="left"/>
       </w:tabs>
       <w:spacing w:before="240" w:after="0" w:lineRule="auto" w:line="276"/>
-      <w:ind w:left="2520" w:hanging="2520"/>
+      <w:ind w:left="1440" w:hanging="1440"/>
     </w:pPr>
     <w:rPr>
       <w:rFonts w:ascii="Helvetica" w:hAnsi="Helvetica"/>
@@ -12102,7 +12101,7 @@
     <w:name w:val="Bullet Standard"/>
     <w:pPr>
       <w:spacing w:before="0" w:after="60" w:lineRule="auto" w:line="276"/>
-      <w:ind w:left="2880" w:hanging="360"/>
+      <w:ind w:left="1440" w:firstLine="0"/>
     </w:pPr>
     <w:rPr>
       <w:rFonts w:ascii="Helvetica" w:hAnsi="Helvetica"/>

</xml_diff>